<commit_message>
changing for html tags and JS manipulate DOM
</commit_message>
<xml_diff>
--- a/Podadera_González_Andrés_Samuel_DWEC_Tarea01/Podadera_González_Andrés_Samuel_DWEC_Tarea01.docx
+++ b/Podadera_González_Andrés_Samuel_DWEC_Tarea01/Podadera_González_Andrés_Samuel_DWEC_Tarea01.docx
@@ -712,7 +712,7 @@
           <w14:ligatures w14:val="none"/>
         </w:rPr>
         <w:drawing>
-          <wp:inline distT="0" distB="0" distL="0" distR="0" wp14:anchorId="0927B63B" wp14:editId="1DB0F422">
+          <wp:inline distT="0" distB="0" distL="0" distR="0" wp14:anchorId="0927B63B" wp14:editId="74D9BDDD">
             <wp:extent cx="5397500" cy="2933700"/>
             <wp:effectExtent l="0" t="0" r="0" b="0"/>
             <wp:docPr id="1759488722" name="Imagen 1"/>
@@ -788,7 +788,7 @@
           <w14:ligatures w14:val="none"/>
         </w:rPr>
         <w:drawing>
-          <wp:inline distT="0" distB="0" distL="0" distR="0" wp14:anchorId="019CA9C8" wp14:editId="52D3AD6C">
+          <wp:inline distT="0" distB="0" distL="0" distR="0" wp14:anchorId="019CA9C8" wp14:editId="0C4CAEC7">
             <wp:extent cx="5397500" cy="3213100"/>
             <wp:effectExtent l="0" t="0" r="0" b="6350"/>
             <wp:docPr id="1066915179" name="Imagen 2"/>
@@ -909,7 +909,7 @@
         </w:rPr>
         <w:lastRenderedPageBreak/>
         <w:drawing>
-          <wp:inline distT="0" distB="0" distL="0" distR="0" wp14:anchorId="78B4C469" wp14:editId="5E3C8553">
+          <wp:inline distT="0" distB="0" distL="0" distR="0" wp14:anchorId="78B4C469" wp14:editId="716A0B9E">
             <wp:extent cx="5391150" cy="2901950"/>
             <wp:effectExtent l="0" t="0" r="0" b="0"/>
             <wp:docPr id="726368258" name="Imagen 3"/>
@@ -1195,7 +1195,7 @@
         </w:rPr>
         <w:lastRenderedPageBreak/>
         <w:drawing>
-          <wp:inline distT="0" distB="0" distL="0" distR="0" wp14:anchorId="40DA07A5" wp14:editId="272AD3F2">
+          <wp:inline distT="0" distB="0" distL="0" distR="0" wp14:anchorId="40DA07A5" wp14:editId="288E2D3B">
             <wp:extent cx="5393055" cy="3192145"/>
             <wp:effectExtent l="0" t="0" r="0" b="8255"/>
             <wp:docPr id="689791325" name="Imagen 1"/>
@@ -1405,8 +1405,13 @@
         <w:t>JavaScript:</w:t>
       </w:r>
       <w:r>
-        <w:t xml:space="preserve"> SpiderMonkey</w:t>
-      </w:r>
+        <w:t xml:space="preserve"> </w:t>
+      </w:r>
+      <w:proofErr w:type="spellStart"/>
+      <w:r>
+        <w:t>SpiderMonkey</w:t>
+      </w:r>
+      <w:proofErr w:type="spellEnd"/>
     </w:p>
     <w:p>
       <w:pPr>
@@ -1435,9 +1440,11 @@
       <w:r>
         <w:t xml:space="preserve"> </w:t>
       </w:r>
+      <w:proofErr w:type="spellStart"/>
       <w:r>
         <w:t>Blink</w:t>
       </w:r>
+      <w:proofErr w:type="spellEnd"/>
     </w:p>
     <w:p>
       <w:pPr>
@@ -1537,7 +1544,37 @@
           <w:lang w:eastAsia="es-ES"/>
           <w14:ligatures w14:val="none"/>
         </w:rPr>
-        <w:t xml:space="preserve"> abandone su motor y use blink?  Existirá un hilo en el foro. No abra el suyo.</w:t>
+        <w:t xml:space="preserve"> abandone su motor y use </w:t>
+      </w:r>
+      <w:proofErr w:type="spellStart"/>
+      <w:r>
+        <w:rPr>
+          <w:rFonts w:ascii="Helvetica" w:eastAsia="Times New Roman" w:hAnsi="Helvetica" w:cs="Helvetica"/>
+          <w:i/>
+          <w:iCs/>
+          <w:color w:val="000000"/>
+          <w:kern w:val="0"/>
+          <w:sz w:val="24"/>
+          <w:szCs w:val="24"/>
+          <w:lang w:eastAsia="es-ES"/>
+          <w14:ligatures w14:val="none"/>
+        </w:rPr>
+        <w:t>blink</w:t>
+      </w:r>
+      <w:proofErr w:type="spellEnd"/>
+      <w:r>
+        <w:rPr>
+          <w:rFonts w:ascii="Helvetica" w:eastAsia="Times New Roman" w:hAnsi="Helvetica" w:cs="Helvetica"/>
+          <w:i/>
+          <w:iCs/>
+          <w:color w:val="000000"/>
+          <w:kern w:val="0"/>
+          <w:sz w:val="24"/>
+          <w:szCs w:val="24"/>
+          <w:lang w:eastAsia="es-ES"/>
+          <w14:ligatures w14:val="none"/>
+        </w:rPr>
+        <w:t>?  Existirá un hilo en el foro. No abra el suyo.</w:t>
       </w:r>
     </w:p>
     <w:p>
@@ -1634,7 +1671,7 @@
           <w14:ligatures w14:val="none"/>
         </w:rPr>
         <w:drawing>
-          <wp:inline distT="0" distB="0" distL="0" distR="0" wp14:anchorId="2FA6144D" wp14:editId="07A9A551">
+          <wp:inline distT="0" distB="0" distL="0" distR="0" wp14:anchorId="2FA6144D" wp14:editId="3A74A942">
             <wp:extent cx="5401945" cy="3098800"/>
             <wp:effectExtent l="0" t="0" r="8255" b="6350"/>
             <wp:docPr id="1898281920" name="Imagen 2"/>
@@ -1692,8 +1729,37 @@
         </w:numPr>
         <w:ind w:left="720"/>
       </w:pPr>
-      <w:r>
-        <w:t>Blink es un motor de renderizado para navegadores de código abierto desarrollado por Google, que forma parte de Chromium (y por lo tanto también de Chrome). Concretamente, Blink es una copia de la librería WebCore de WebKit, que se encarga del diseño, renderizado, y del DOM.</w:t>
+      <w:proofErr w:type="spellStart"/>
+      <w:r>
+        <w:t>Blink</w:t>
+      </w:r>
+      <w:proofErr w:type="spellEnd"/>
+      <w:r>
+        <w:t xml:space="preserve"> es un motor de renderizado para navegadores de código abierto desarrollado por Google, que forma parte de </w:t>
+      </w:r>
+      <w:proofErr w:type="spellStart"/>
+      <w:r>
+        <w:t>Chromium</w:t>
+      </w:r>
+      <w:proofErr w:type="spellEnd"/>
+      <w:r>
+        <w:t xml:space="preserve"> (y por lo tanto también de Chrome). Concretamente, </w:t>
+      </w:r>
+      <w:proofErr w:type="spellStart"/>
+      <w:r>
+        <w:t>Blink</w:t>
+      </w:r>
+      <w:proofErr w:type="spellEnd"/>
+      <w:r>
+        <w:t xml:space="preserve"> es una copia de la librería </w:t>
+      </w:r>
+      <w:proofErr w:type="spellStart"/>
+      <w:r>
+        <w:t>WebCore</w:t>
+      </w:r>
+      <w:proofErr w:type="spellEnd"/>
+      <w:r>
+        <w:t xml:space="preserve"> de WebKit, que se encarga del diseño, renderizado, y del DOM.</w:t>
       </w:r>
     </w:p>
     <w:p>
@@ -1747,8 +1813,13 @@
       <w:r>
         <w:t xml:space="preserve">os diferentes desarrollos. Algo que es indiscutible, es que </w:t>
       </w:r>
-      <w:r>
-        <w:t>Blink va muy bien</w:t>
+      <w:proofErr w:type="spellStart"/>
+      <w:r>
+        <w:t>Blink</w:t>
+      </w:r>
+      <w:proofErr w:type="spellEnd"/>
+      <w:r>
+        <w:t xml:space="preserve"> va muy bien</w:t>
       </w:r>
       <w:r>
         <w:t xml:space="preserve">, </w:t>
@@ -1921,7 +1992,7 @@
           <w14:ligatures w14:val="none"/>
         </w:rPr>
         <w:drawing>
-          <wp:inline distT="0" distB="0" distL="0" distR="0" wp14:anchorId="1DB5B47C" wp14:editId="22CE4512">
+          <wp:inline distT="0" distB="0" distL="0" distR="0" wp14:anchorId="1DB5B47C" wp14:editId="3B1547EA">
             <wp:extent cx="5391150" cy="2940050"/>
             <wp:effectExtent l="0" t="0" r="0" b="0"/>
             <wp:docPr id="2109799885" name="Imagen 5"/>
@@ -2042,12 +2113,22 @@
           <w:bCs/>
           <w:shd w:val="clear" w:color="auto" w:fill="FFFFFF"/>
         </w:rPr>
-        <w:t>Visual Studio Code</w:t>
-      </w:r>
-      <w:r>
-        <w:rPr>
+        <w:t xml:space="preserve">Visual Studio </w:t>
+      </w:r>
+      <w:proofErr w:type="spellStart"/>
+      <w:r>
+        <w:rPr>
+          <w:b/>
+          <w:bCs/>
           <w:shd w:val="clear" w:color="auto" w:fill="FFFFFF"/>
         </w:rPr>
+        <w:t>Code</w:t>
+      </w:r>
+      <w:proofErr w:type="spellEnd"/>
+      <w:r>
+        <w:rPr>
+          <w:shd w:val="clear" w:color="auto" w:fill="FFFFFF"/>
+        </w:rPr>
         <w:t xml:space="preserve"> es un editor de código fuente construido </w:t>
       </w:r>
       <w:r>
@@ -2067,14 +2148,30 @@
           <w:shd w:val="clear" w:color="auto" w:fill="FFFFFF"/>
         </w:rPr>
         <w:tab/>
-        <w:t>el framework </w:t>
-      </w:r>
+        <w:t xml:space="preserve">el </w:t>
+      </w:r>
+      <w:proofErr w:type="spellStart"/>
       <w:r>
         <w:rPr>
           <w:shd w:val="clear" w:color="auto" w:fill="FFFFFF"/>
         </w:rPr>
+        <w:t>framework</w:t>
+      </w:r>
+      <w:proofErr w:type="spellEnd"/>
+      <w:r>
+        <w:rPr>
+          <w:shd w:val="clear" w:color="auto" w:fill="FFFFFF"/>
+        </w:rPr>
+        <w:t> </w:t>
+      </w:r>
+      <w:proofErr w:type="spellStart"/>
+      <w:r>
+        <w:rPr>
+          <w:shd w:val="clear" w:color="auto" w:fill="FFFFFF"/>
+        </w:rPr>
         <w:t>Electron</w:t>
       </w:r>
+      <w:proofErr w:type="spellEnd"/>
       <w:r>
         <w:rPr>
           <w:shd w:val="clear" w:color="auto" w:fill="FFFFFF"/>
@@ -2212,6 +2309,7 @@
                 <w14:ligatures w14:val="none"/>
               </w:rPr>
             </w:pPr>
+            <w:proofErr w:type="spellStart"/>
             <w:r>
               <w:rPr>
                 <w:rFonts w:ascii="Helvetica" w:eastAsia="Times New Roman" w:hAnsi="Helvetica" w:cs="Helvetica"/>
@@ -2224,6 +2322,7 @@
               </w:rPr>
               <w:t>IntelliSense</w:t>
             </w:r>
+            <w:proofErr w:type="spellEnd"/>
           </w:p>
         </w:tc>
         <w:tc>
@@ -2253,8 +2352,22 @@
                 <w:lang w:eastAsia="es-ES"/>
                 <w14:ligatures w14:val="none"/>
               </w:rPr>
-              <w:t>Posee un sistema que ofrece sugerencias de código, alertas de errores y snippets</w:t>
+              <w:t xml:space="preserve">Posee un sistema que ofrece sugerencias de código, alertas de errores y </w:t>
             </w:r>
+            <w:proofErr w:type="spellStart"/>
+            <w:r>
+              <w:rPr>
+                <w:rFonts w:ascii="Helvetica" w:eastAsia="Times New Roman" w:hAnsi="Helvetica" w:cs="Helvetica"/>
+                <w:color w:val="000000"/>
+                <w:kern w:val="0"/>
+                <w:sz w:val="24"/>
+                <w:szCs w:val="24"/>
+                <w:lang w:eastAsia="es-ES"/>
+                <w14:ligatures w14:val="none"/>
+              </w:rPr>
+              <w:t>snippets</w:t>
+            </w:r>
+            <w:proofErr w:type="spellEnd"/>
           </w:p>
         </w:tc>
       </w:tr>
@@ -2586,8 +2699,22 @@
                 <w:lang w:eastAsia="es-ES"/>
                 <w14:ligatures w14:val="none"/>
               </w:rPr>
-              <w:t>Permite la Refactorización en C# y TypeScript</w:t>
+              <w:t xml:space="preserve">Permite la Refactorización en C# y </w:t>
             </w:r>
+            <w:proofErr w:type="spellStart"/>
+            <w:r>
+              <w:rPr>
+                <w:rFonts w:ascii="Helvetica" w:eastAsia="Times New Roman" w:hAnsi="Helvetica" w:cs="Helvetica"/>
+                <w:color w:val="000000"/>
+                <w:kern w:val="0"/>
+                <w:sz w:val="24"/>
+                <w:szCs w:val="24"/>
+                <w:lang w:eastAsia="es-ES"/>
+                <w14:ligatures w14:val="none"/>
+              </w:rPr>
+              <w:t>TypeScript</w:t>
+            </w:r>
+            <w:proofErr w:type="spellEnd"/>
           </w:p>
         </w:tc>
       </w:tr>
@@ -2832,22 +2959,45 @@
         </w:rPr>
         <w:t> indicada en los apuntes, realiza la validación de la página de contenido informático </w:t>
       </w:r>
-      <w:hyperlink r:id="rId15" w:tgtFrame="_blank" w:history="1">
-        <w:r>
-          <w:rPr>
-            <w:rFonts w:ascii="Helvetica" w:eastAsia="Times New Roman" w:hAnsi="Helvetica" w:cs="Helvetica"/>
-            <w:color w:val="0087FF"/>
-            <w:kern w:val="0"/>
-            <w:sz w:val="24"/>
-            <w:szCs w:val="24"/>
-            <w:u w:val="single"/>
-            <w:bdr w:val="none" w:sz="0" w:space="0" w:color="auto" w:frame="1"/>
-            <w:lang w:eastAsia="es-ES"/>
-            <w14:ligatures w14:val="none"/>
-          </w:rPr>
-          <w:t>SlashDot</w:t>
-        </w:r>
-      </w:hyperlink>
+      <w:proofErr w:type="spellStart"/>
+      <w:r>
+        <w:fldChar w:fldCharType="begin"/>
+      </w:r>
+      <w:r>
+        <w:instrText>HYPERLINK "https://slashdot.org/" \t "_blank"</w:instrText>
+      </w:r>
+      <w:r>
+        <w:fldChar w:fldCharType="separate"/>
+      </w:r>
+      <w:r>
+        <w:rPr>
+          <w:rFonts w:ascii="Helvetica" w:eastAsia="Times New Roman" w:hAnsi="Helvetica" w:cs="Helvetica"/>
+          <w:color w:val="0087FF"/>
+          <w:kern w:val="0"/>
+          <w:sz w:val="24"/>
+          <w:szCs w:val="24"/>
+          <w:u w:val="single"/>
+          <w:bdr w:val="none" w:sz="0" w:space="0" w:color="auto" w:frame="1"/>
+          <w:lang w:eastAsia="es-ES"/>
+          <w14:ligatures w14:val="none"/>
+        </w:rPr>
+        <w:t>SlashDot</w:t>
+      </w:r>
+      <w:proofErr w:type="spellEnd"/>
+      <w:r>
+        <w:rPr>
+          <w:rFonts w:ascii="Helvetica" w:eastAsia="Times New Roman" w:hAnsi="Helvetica" w:cs="Helvetica"/>
+          <w:color w:val="0087FF"/>
+          <w:kern w:val="0"/>
+          <w:sz w:val="24"/>
+          <w:szCs w:val="24"/>
+          <w:u w:val="single"/>
+          <w:bdr w:val="none" w:sz="0" w:space="0" w:color="auto" w:frame="1"/>
+          <w:lang w:eastAsia="es-ES"/>
+          <w14:ligatures w14:val="none"/>
+        </w:rPr>
+        <w:fldChar w:fldCharType="end"/>
+      </w:r>
       <w:r>
         <w:rPr>
           <w:rFonts w:ascii="Helvetica" w:eastAsia="Times New Roman" w:hAnsi="Helvetica" w:cs="Helvetica"/>
@@ -2875,7 +3025,39 @@
         <w:t>Error</w:t>
       </w:r>
       <w:r>
-        <w:t>: Bad value for attribute </w:t>
+        <w:t>: </w:t>
+      </w:r>
+      <w:proofErr w:type="spellStart"/>
+      <w:r>
+        <w:t>Bad</w:t>
+      </w:r>
+      <w:proofErr w:type="spellEnd"/>
+      <w:r>
+        <w:t xml:space="preserve"> </w:t>
+      </w:r>
+      <w:proofErr w:type="spellStart"/>
+      <w:r>
+        <w:t>value</w:t>
+      </w:r>
+      <w:proofErr w:type="spellEnd"/>
+      <w:r>
+        <w:t> </w:t>
+      </w:r>
+      <w:proofErr w:type="spellStart"/>
+      <w:r>
+        <w:t>for</w:t>
+      </w:r>
+      <w:proofErr w:type="spellEnd"/>
+      <w:r>
+        <w:t xml:space="preserve"> </w:t>
+      </w:r>
+      <w:proofErr w:type="spellStart"/>
+      <w:r>
+        <w:t>attribute</w:t>
+      </w:r>
+      <w:proofErr w:type="spellEnd"/>
+      <w:r>
+        <w:t> </w:t>
       </w:r>
       <w:r>
         <w:rPr>
@@ -2888,9 +3070,25 @@
         <w:t>id</w:t>
       </w:r>
       <w:r>
-        <w:t> on element </w:t>
-      </w:r>
-      <w:hyperlink r:id="rId16" w:anchor="the-input-element" w:history="1">
+        <w:t> </w:t>
+      </w:r>
+      <w:proofErr w:type="spellStart"/>
+      <w:r>
+        <w:t>on</w:t>
+      </w:r>
+      <w:proofErr w:type="spellEnd"/>
+      <w:r>
+        <w:t xml:space="preserve"> </w:t>
+      </w:r>
+      <w:proofErr w:type="spellStart"/>
+      <w:r>
+        <w:t>element</w:t>
+      </w:r>
+      <w:proofErr w:type="spellEnd"/>
+      <w:r>
+        <w:t> </w:t>
+      </w:r>
+      <w:hyperlink r:id="rId15" w:anchor="the-input-element" w:history="1">
         <w:r>
           <w:rPr>
             <w:rStyle w:val="CdigoHTML"/>
@@ -2904,7 +3102,55 @@
         </w:r>
       </w:hyperlink>
       <w:r>
-        <w:t>: An ID must not be the empty string.</w:t>
+        <w:t xml:space="preserve">: </w:t>
+      </w:r>
+      <w:proofErr w:type="spellStart"/>
+      <w:r>
+        <w:t>An</w:t>
+      </w:r>
+      <w:proofErr w:type="spellEnd"/>
+      <w:r>
+        <w:t xml:space="preserve"> ID </w:t>
+      </w:r>
+      <w:proofErr w:type="spellStart"/>
+      <w:r>
+        <w:t>must</w:t>
+      </w:r>
+      <w:proofErr w:type="spellEnd"/>
+      <w:r>
+        <w:t xml:space="preserve"> </w:t>
+      </w:r>
+      <w:proofErr w:type="spellStart"/>
+      <w:r>
+        <w:t>not</w:t>
+      </w:r>
+      <w:proofErr w:type="spellEnd"/>
+      <w:r>
+        <w:t xml:space="preserve"> be </w:t>
+      </w:r>
+      <w:proofErr w:type="spellStart"/>
+      <w:r>
+        <w:t>the</w:t>
+      </w:r>
+      <w:proofErr w:type="spellEnd"/>
+      <w:r>
+        <w:t xml:space="preserve"> </w:t>
+      </w:r>
+      <w:proofErr w:type="spellStart"/>
+      <w:r>
+        <w:t>empty</w:t>
+      </w:r>
+      <w:proofErr w:type="spellEnd"/>
+      <w:r>
+        <w:t xml:space="preserve"> </w:t>
+      </w:r>
+      <w:proofErr w:type="spellStart"/>
+      <w:r>
+        <w:t>string</w:t>
+      </w:r>
+      <w:proofErr w:type="spellEnd"/>
+      <w:r>
+        <w:t>.</w:t>
       </w:r>
     </w:p>
     <w:p>
@@ -2926,6 +3172,7 @@
           <w:szCs w:val="21"/>
         </w:rPr>
       </w:pPr>
+      <w:proofErr w:type="spellStart"/>
       <w:r>
         <w:rPr>
           <w:rFonts w:ascii="Arial" w:hAnsi="Arial" w:cs="Arial"/>
@@ -2933,7 +3180,17 @@
           <w:sz w:val="21"/>
           <w:szCs w:val="21"/>
         </w:rPr>
-        <w:t>From line </w:t>
+        <w:t>From</w:t>
+      </w:r>
+      <w:proofErr w:type="spellEnd"/>
+      <w:r>
+        <w:rPr>
+          <w:rFonts w:ascii="Arial" w:hAnsi="Arial" w:cs="Arial"/>
+          <w:color w:val="000000"/>
+          <w:sz w:val="21"/>
+          <w:szCs w:val="21"/>
+        </w:rPr>
+        <w:t xml:space="preserve"> line </w:t>
       </w:r>
       <w:r>
         <w:rPr>
@@ -2951,7 +3208,27 @@
           <w:sz w:val="21"/>
           <w:szCs w:val="21"/>
         </w:rPr>
-        <w:t>, column </w:t>
+        <w:t xml:space="preserve">, </w:t>
+      </w:r>
+      <w:proofErr w:type="spellStart"/>
+      <w:r>
+        <w:rPr>
+          <w:rFonts w:ascii="Arial" w:hAnsi="Arial" w:cs="Arial"/>
+          <w:color w:val="000000"/>
+          <w:sz w:val="21"/>
+          <w:szCs w:val="21"/>
+        </w:rPr>
+        <w:t>column</w:t>
+      </w:r>
+      <w:proofErr w:type="spellEnd"/>
+      <w:r>
+        <w:rPr>
+          <w:rFonts w:ascii="Arial" w:hAnsi="Arial" w:cs="Arial"/>
+          <w:color w:val="000000"/>
+          <w:sz w:val="21"/>
+          <w:szCs w:val="21"/>
+        </w:rPr>
+        <w:t> </w:t>
       </w:r>
       <w:r>
         <w:rPr>
@@ -2970,7 +3247,27 @@
           <w:sz w:val="21"/>
           <w:szCs w:val="21"/>
         </w:rPr>
-        <w:t>; to line </w:t>
+        <w:t xml:space="preserve">; </w:t>
+      </w:r>
+      <w:proofErr w:type="spellStart"/>
+      <w:r>
+        <w:rPr>
+          <w:rFonts w:ascii="Arial" w:hAnsi="Arial" w:cs="Arial"/>
+          <w:color w:val="000000"/>
+          <w:sz w:val="21"/>
+          <w:szCs w:val="21"/>
+        </w:rPr>
+        <w:t>to</w:t>
+      </w:r>
+      <w:proofErr w:type="spellEnd"/>
+      <w:r>
+        <w:rPr>
+          <w:rFonts w:ascii="Arial" w:hAnsi="Arial" w:cs="Arial"/>
+          <w:color w:val="000000"/>
+          <w:sz w:val="21"/>
+          <w:szCs w:val="21"/>
+        </w:rPr>
+        <w:t xml:space="preserve"> line </w:t>
       </w:r>
       <w:r>
         <w:rPr>
@@ -2989,7 +3286,27 @@
           <w:sz w:val="21"/>
           <w:szCs w:val="21"/>
         </w:rPr>
-        <w:t>, column </w:t>
+        <w:t xml:space="preserve">, </w:t>
+      </w:r>
+      <w:proofErr w:type="spellStart"/>
+      <w:r>
+        <w:rPr>
+          <w:rFonts w:ascii="Arial" w:hAnsi="Arial" w:cs="Arial"/>
+          <w:color w:val="000000"/>
+          <w:sz w:val="21"/>
+          <w:szCs w:val="21"/>
+        </w:rPr>
+        <w:t>column</w:t>
+      </w:r>
+      <w:proofErr w:type="spellEnd"/>
+      <w:r>
+        <w:rPr>
+          <w:rFonts w:ascii="Arial" w:hAnsi="Arial" w:cs="Arial"/>
+          <w:color w:val="000000"/>
+          <w:sz w:val="21"/>
+          <w:szCs w:val="21"/>
+        </w:rPr>
+        <w:t> </w:t>
       </w:r>
       <w:r>
         <w:rPr>
@@ -3021,13 +3338,23 @@
           <w:szCs w:val="21"/>
         </w:rPr>
       </w:pPr>
+      <w:proofErr w:type="spellStart"/>
       <w:r>
         <w:rPr>
           <w:rStyle w:val="CdigoHTML"/>
           <w:color w:val="000000"/>
           <w:bdr w:val="dashed" w:sz="6" w:space="2" w:color="999999" w:frame="1"/>
         </w:rPr>
-        <w:t>roup"&gt;</w:t>
+        <w:t>roup</w:t>
+      </w:r>
+      <w:proofErr w:type="spellEnd"/>
+      <w:r>
+        <w:rPr>
+          <w:rStyle w:val="CdigoHTML"/>
+          <w:color w:val="000000"/>
+          <w:bdr w:val="dashed" w:sz="6" w:space="2" w:color="999999" w:frame="1"/>
+        </w:rPr>
+        <w:t>"&gt;</w:t>
       </w:r>
       <w:r>
         <w:rPr>
@@ -3055,7 +3382,167 @@
           <w:bdr w:val="dashed" w:sz="6" w:space="2" w:color="999999" w:frame="1"/>
           <w:shd w:val="clear" w:color="auto" w:fill="FFFF80"/>
         </w:rPr>
-        <w:t>&lt;input type="text" id="" class="" name="fhfilter" value="" placeholder="Search"&gt;</w:t>
+        <w:t xml:space="preserve">&lt;input </w:t>
+      </w:r>
+      <w:proofErr w:type="spellStart"/>
+      <w:r>
+        <w:rPr>
+          <w:rStyle w:val="CdigoHTML"/>
+          <w:color w:val="000000"/>
+          <w:bdr w:val="dashed" w:sz="6" w:space="2" w:color="999999" w:frame="1"/>
+          <w:shd w:val="clear" w:color="auto" w:fill="FFFF80"/>
+        </w:rPr>
+        <w:t>type</w:t>
+      </w:r>
+      <w:proofErr w:type="spellEnd"/>
+      <w:r>
+        <w:rPr>
+          <w:rStyle w:val="CdigoHTML"/>
+          <w:color w:val="000000"/>
+          <w:bdr w:val="dashed" w:sz="6" w:space="2" w:color="999999" w:frame="1"/>
+          <w:shd w:val="clear" w:color="auto" w:fill="FFFF80"/>
+        </w:rPr>
+        <w:t>="</w:t>
+      </w:r>
+      <w:proofErr w:type="spellStart"/>
+      <w:r>
+        <w:rPr>
+          <w:rStyle w:val="CdigoHTML"/>
+          <w:color w:val="000000"/>
+          <w:bdr w:val="dashed" w:sz="6" w:space="2" w:color="999999" w:frame="1"/>
+          <w:shd w:val="clear" w:color="auto" w:fill="FFFF80"/>
+        </w:rPr>
+        <w:t>text</w:t>
+      </w:r>
+      <w:proofErr w:type="spellEnd"/>
+      <w:r>
+        <w:rPr>
+          <w:rStyle w:val="CdigoHTML"/>
+          <w:color w:val="000000"/>
+          <w:bdr w:val="dashed" w:sz="6" w:space="2" w:color="999999" w:frame="1"/>
+          <w:shd w:val="clear" w:color="auto" w:fill="FFFF80"/>
+        </w:rPr>
+        <w:t xml:space="preserve">" id="" </w:t>
+      </w:r>
+      <w:proofErr w:type="spellStart"/>
+      <w:r>
+        <w:rPr>
+          <w:rStyle w:val="CdigoHTML"/>
+          <w:color w:val="000000"/>
+          <w:bdr w:val="dashed" w:sz="6" w:space="2" w:color="999999" w:frame="1"/>
+          <w:shd w:val="clear" w:color="auto" w:fill="FFFF80"/>
+        </w:rPr>
+        <w:t>class</w:t>
+      </w:r>
+      <w:proofErr w:type="spellEnd"/>
+      <w:r>
+        <w:rPr>
+          <w:rStyle w:val="CdigoHTML"/>
+          <w:color w:val="000000"/>
+          <w:bdr w:val="dashed" w:sz="6" w:space="2" w:color="999999" w:frame="1"/>
+          <w:shd w:val="clear" w:color="auto" w:fill="FFFF80"/>
+        </w:rPr>
+        <w:t xml:space="preserve">="" </w:t>
+      </w:r>
+      <w:proofErr w:type="spellStart"/>
+      <w:r>
+        <w:rPr>
+          <w:rStyle w:val="CdigoHTML"/>
+          <w:color w:val="000000"/>
+          <w:bdr w:val="dashed" w:sz="6" w:space="2" w:color="999999" w:frame="1"/>
+          <w:shd w:val="clear" w:color="auto" w:fill="FFFF80"/>
+        </w:rPr>
+        <w:t>name</w:t>
+      </w:r>
+      <w:proofErr w:type="spellEnd"/>
+      <w:r>
+        <w:rPr>
+          <w:rStyle w:val="CdigoHTML"/>
+          <w:color w:val="000000"/>
+          <w:bdr w:val="dashed" w:sz="6" w:space="2" w:color="999999" w:frame="1"/>
+          <w:shd w:val="clear" w:color="auto" w:fill="FFFF80"/>
+        </w:rPr>
+        <w:t>="</w:t>
+      </w:r>
+      <w:proofErr w:type="spellStart"/>
+      <w:r>
+        <w:rPr>
+          <w:rStyle w:val="CdigoHTML"/>
+          <w:color w:val="000000"/>
+          <w:bdr w:val="dashed" w:sz="6" w:space="2" w:color="999999" w:frame="1"/>
+          <w:shd w:val="clear" w:color="auto" w:fill="FFFF80"/>
+        </w:rPr>
+        <w:t>fhfilter</w:t>
+      </w:r>
+      <w:proofErr w:type="spellEnd"/>
+      <w:r>
+        <w:rPr>
+          <w:rStyle w:val="CdigoHTML"/>
+          <w:color w:val="000000"/>
+          <w:bdr w:val="dashed" w:sz="6" w:space="2" w:color="999999" w:frame="1"/>
+          <w:shd w:val="clear" w:color="auto" w:fill="FFFF80"/>
+        </w:rPr>
+        <w:t xml:space="preserve">" </w:t>
+      </w:r>
+      <w:proofErr w:type="spellStart"/>
+      <w:r>
+        <w:rPr>
+          <w:rStyle w:val="CdigoHTML"/>
+          <w:color w:val="000000"/>
+          <w:bdr w:val="dashed" w:sz="6" w:space="2" w:color="999999" w:frame="1"/>
+          <w:shd w:val="clear" w:color="auto" w:fill="FFFF80"/>
+        </w:rPr>
+        <w:t>value</w:t>
+      </w:r>
+      <w:proofErr w:type="spellEnd"/>
+      <w:r>
+        <w:rPr>
+          <w:rStyle w:val="CdigoHTML"/>
+          <w:color w:val="000000"/>
+          <w:bdr w:val="dashed" w:sz="6" w:space="2" w:color="999999" w:frame="1"/>
+          <w:shd w:val="clear" w:color="auto" w:fill="FFFF80"/>
+        </w:rPr>
+        <w:t xml:space="preserve">="" </w:t>
+      </w:r>
+      <w:proofErr w:type="spellStart"/>
+      <w:r>
+        <w:rPr>
+          <w:rStyle w:val="CdigoHTML"/>
+          <w:color w:val="000000"/>
+          <w:bdr w:val="dashed" w:sz="6" w:space="2" w:color="999999" w:frame="1"/>
+          <w:shd w:val="clear" w:color="auto" w:fill="FFFF80"/>
+        </w:rPr>
+        <w:t>placeholder</w:t>
+      </w:r>
+      <w:proofErr w:type="spellEnd"/>
+      <w:r>
+        <w:rPr>
+          <w:rStyle w:val="CdigoHTML"/>
+          <w:color w:val="000000"/>
+          <w:bdr w:val="dashed" w:sz="6" w:space="2" w:color="999999" w:frame="1"/>
+          <w:shd w:val="clear" w:color="auto" w:fill="FFFF80"/>
+        </w:rPr>
+        <w:t>="</w:t>
+      </w:r>
+      <w:proofErr w:type="spellStart"/>
+      <w:r>
+        <w:rPr>
+          <w:rStyle w:val="CdigoHTML"/>
+          <w:color w:val="000000"/>
+          <w:bdr w:val="dashed" w:sz="6" w:space="2" w:color="999999" w:frame="1"/>
+          <w:shd w:val="clear" w:color="auto" w:fill="FFFF80"/>
+        </w:rPr>
+        <w:t>Search</w:t>
+      </w:r>
+      <w:proofErr w:type="spellEnd"/>
+      <w:r>
+        <w:rPr>
+          <w:rStyle w:val="CdigoHTML"/>
+          <w:color w:val="000000"/>
+          <w:bdr w:val="dashed" w:sz="6" w:space="2" w:color="999999" w:frame="1"/>
+          <w:shd w:val="clear" w:color="auto" w:fill="FFFF80"/>
+        </w:rPr>
+        <w:t>"&gt;</w:t>
       </w:r>
       <w:r>
         <w:rPr>
@@ -3128,29 +3615,95 @@
         <w:t>Error</w:t>
       </w:r>
       <w:r>
-        <w:t>: Bad value </w:t>
-      </w:r>
+        <w:t>: </w:t>
+      </w:r>
+      <w:proofErr w:type="spellStart"/>
+      <w:r>
+        <w:t>Bad</w:t>
+      </w:r>
+      <w:proofErr w:type="spellEnd"/>
+      <w:r>
+        <w:t xml:space="preserve"> </w:t>
+      </w:r>
+      <w:proofErr w:type="spellStart"/>
+      <w:r>
+        <w:t>value</w:t>
+      </w:r>
+      <w:proofErr w:type="spellEnd"/>
+      <w:r>
+        <w:t> </w:t>
+      </w:r>
+      <w:proofErr w:type="spellStart"/>
       <w:r>
         <w:rPr>
           <w:rStyle w:val="CdigoHTML"/>
           <w:bdr w:val="dashed" w:sz="6" w:space="2" w:color="999999" w:frame="1"/>
         </w:rPr>
-        <w:t>screen, projection</w:t>
-      </w:r>
-      <w:r>
-        <w:t> for attribute </w:t>
-      </w:r>
+        <w:t>screen</w:t>
+      </w:r>
+      <w:proofErr w:type="spellEnd"/>
       <w:r>
         <w:rPr>
           <w:rStyle w:val="CdigoHTML"/>
           <w:bdr w:val="dashed" w:sz="6" w:space="2" w:color="999999" w:frame="1"/>
         </w:rPr>
+        <w:t xml:space="preserve">, </w:t>
+      </w:r>
+      <w:proofErr w:type="spellStart"/>
+      <w:r>
+        <w:rPr>
+          <w:rStyle w:val="CdigoHTML"/>
+          <w:bdr w:val="dashed" w:sz="6" w:space="2" w:color="999999" w:frame="1"/>
+        </w:rPr>
+        <w:t>projection</w:t>
+      </w:r>
+      <w:proofErr w:type="spellEnd"/>
+      <w:r>
+        <w:t> </w:t>
+      </w:r>
+      <w:proofErr w:type="spellStart"/>
+      <w:r>
+        <w:t>for</w:t>
+      </w:r>
+      <w:proofErr w:type="spellEnd"/>
+      <w:r>
+        <w:t xml:space="preserve"> </w:t>
+      </w:r>
+      <w:proofErr w:type="spellStart"/>
+      <w:r>
+        <w:t>attribute</w:t>
+      </w:r>
+      <w:proofErr w:type="spellEnd"/>
+      <w:r>
+        <w:t> </w:t>
+      </w:r>
+      <w:r>
+        <w:rPr>
+          <w:rStyle w:val="CdigoHTML"/>
+          <w:bdr w:val="dashed" w:sz="6" w:space="2" w:color="999999" w:frame="1"/>
+        </w:rPr>
         <w:t>media</w:t>
       </w:r>
       <w:r>
-        <w:t> on element </w:t>
-      </w:r>
-      <w:hyperlink r:id="rId17" w:anchor="the-link-element" w:history="1">
+        <w:t> </w:t>
+      </w:r>
+      <w:proofErr w:type="spellStart"/>
+      <w:r>
+        <w:t>on</w:t>
+      </w:r>
+      <w:proofErr w:type="spellEnd"/>
+      <w:r>
+        <w:t xml:space="preserve"> </w:t>
+      </w:r>
+      <w:proofErr w:type="spellStart"/>
+      <w:r>
+        <w:t>element</w:t>
+      </w:r>
+      <w:proofErr w:type="spellEnd"/>
+      <w:r>
+        <w:t> </w:t>
+      </w:r>
+      <w:hyperlink r:id="rId16" w:anchor="the-link-element" w:history="1">
         <w:r>
           <w:rPr>
             <w:rStyle w:val="CdigoHTML"/>
@@ -3161,8 +3714,17 @@
         </w:r>
       </w:hyperlink>
       <w:r>
-        <w:t>: The media </w:t>
-      </w:r>
+        <w:t xml:space="preserve">: </w:t>
+      </w:r>
+      <w:proofErr w:type="spellStart"/>
+      <w:r>
+        <w:t>The</w:t>
+      </w:r>
+      <w:proofErr w:type="spellEnd"/>
+      <w:r>
+        <w:t xml:space="preserve"> media </w:t>
+      </w:r>
+      <w:proofErr w:type="spellStart"/>
       <w:r>
         <w:rPr>
           <w:rStyle w:val="CdigoHTML"/>
@@ -3170,9 +3732,23 @@
         </w:rPr>
         <w:t>projection</w:t>
       </w:r>
-      <w:r>
-        <w:t> has been deprecated</w:t>
-      </w:r>
+      <w:proofErr w:type="spellEnd"/>
+      <w:r>
+        <w:t xml:space="preserve"> has </w:t>
+      </w:r>
+      <w:proofErr w:type="spellStart"/>
+      <w:r>
+        <w:t>been</w:t>
+      </w:r>
+      <w:proofErr w:type="spellEnd"/>
+      <w:r>
+        <w:t xml:space="preserve"> </w:t>
+      </w:r>
+      <w:proofErr w:type="spellStart"/>
+      <w:r>
+        <w:t>deprecated</w:t>
+      </w:r>
+      <w:proofErr w:type="spellEnd"/>
     </w:p>
     <w:p>
       <w:pPr>
@@ -3193,6 +3769,7 @@
           <w:szCs w:val="21"/>
         </w:rPr>
       </w:pPr>
+      <w:proofErr w:type="spellStart"/>
       <w:r>
         <w:rPr>
           <w:rFonts w:ascii="Arial" w:hAnsi="Arial" w:cs="Arial"/>
@@ -3200,7 +3777,17 @@
           <w:sz w:val="21"/>
           <w:szCs w:val="21"/>
         </w:rPr>
-        <w:t>From line </w:t>
+        <w:t>From</w:t>
+      </w:r>
+      <w:proofErr w:type="spellEnd"/>
+      <w:r>
+        <w:rPr>
+          <w:rFonts w:ascii="Arial" w:hAnsi="Arial" w:cs="Arial"/>
+          <w:color w:val="000000"/>
+          <w:sz w:val="21"/>
+          <w:szCs w:val="21"/>
+        </w:rPr>
+        <w:t xml:space="preserve"> line </w:t>
       </w:r>
       <w:r>
         <w:rPr>
@@ -3218,7 +3805,27 @@
           <w:sz w:val="21"/>
           <w:szCs w:val="21"/>
         </w:rPr>
-        <w:t>, column </w:t>
+        <w:t xml:space="preserve">, </w:t>
+      </w:r>
+      <w:proofErr w:type="spellStart"/>
+      <w:r>
+        <w:rPr>
+          <w:rFonts w:ascii="Arial" w:hAnsi="Arial" w:cs="Arial"/>
+          <w:color w:val="000000"/>
+          <w:sz w:val="21"/>
+          <w:szCs w:val="21"/>
+        </w:rPr>
+        <w:t>column</w:t>
+      </w:r>
+      <w:proofErr w:type="spellEnd"/>
+      <w:r>
+        <w:rPr>
+          <w:rFonts w:ascii="Arial" w:hAnsi="Arial" w:cs="Arial"/>
+          <w:color w:val="000000"/>
+          <w:sz w:val="21"/>
+          <w:szCs w:val="21"/>
+        </w:rPr>
+        <w:t> </w:t>
       </w:r>
       <w:r>
         <w:rPr>
@@ -3237,7 +3844,27 @@
           <w:sz w:val="21"/>
           <w:szCs w:val="21"/>
         </w:rPr>
-        <w:t>; to line </w:t>
+        <w:t xml:space="preserve">; </w:t>
+      </w:r>
+      <w:proofErr w:type="spellStart"/>
+      <w:r>
+        <w:rPr>
+          <w:rFonts w:ascii="Arial" w:hAnsi="Arial" w:cs="Arial"/>
+          <w:color w:val="000000"/>
+          <w:sz w:val="21"/>
+          <w:szCs w:val="21"/>
+        </w:rPr>
+        <w:t>to</w:t>
+      </w:r>
+      <w:proofErr w:type="spellEnd"/>
+      <w:r>
+        <w:rPr>
+          <w:rFonts w:ascii="Arial" w:hAnsi="Arial" w:cs="Arial"/>
+          <w:color w:val="000000"/>
+          <w:sz w:val="21"/>
+          <w:szCs w:val="21"/>
+        </w:rPr>
+        <w:t xml:space="preserve"> line </w:t>
       </w:r>
       <w:r>
         <w:rPr>
@@ -3256,7 +3883,27 @@
           <w:sz w:val="21"/>
           <w:szCs w:val="21"/>
         </w:rPr>
-        <w:t>, column </w:t>
+        <w:t xml:space="preserve">, </w:t>
+      </w:r>
+      <w:proofErr w:type="spellStart"/>
+      <w:r>
+        <w:rPr>
+          <w:rFonts w:ascii="Arial" w:hAnsi="Arial" w:cs="Arial"/>
+          <w:color w:val="000000"/>
+          <w:sz w:val="21"/>
+          <w:szCs w:val="21"/>
+        </w:rPr>
+        <w:t>column</w:t>
+      </w:r>
+      <w:proofErr w:type="spellEnd"/>
+      <w:r>
+        <w:rPr>
+          <w:rFonts w:ascii="Arial" w:hAnsi="Arial" w:cs="Arial"/>
+          <w:color w:val="000000"/>
+          <w:sz w:val="21"/>
+          <w:szCs w:val="21"/>
+        </w:rPr>
+        <w:t> </w:t>
       </w:r>
       <w:r>
         <w:rPr>
@@ -3341,7 +3988,187 @@
           <w:bdr w:val="dashed" w:sz="6" w:space="2" w:color="999999" w:frame="1"/>
           <w:shd w:val="clear" w:color="auto" w:fill="FFFF80"/>
         </w:rPr>
-        <w:t>&lt;link rel="stylesheet" type="text/css" media="screen, projection" href="//a.fsdn.com/sd/classic.ssl.css?43f30f6514326dfe" &gt;</w:t>
+        <w:t xml:space="preserve">&lt;link </w:t>
+      </w:r>
+      <w:proofErr w:type="spellStart"/>
+      <w:r>
+        <w:rPr>
+          <w:rStyle w:val="CdigoHTML"/>
+          <w:color w:val="000000"/>
+          <w:bdr w:val="dashed" w:sz="6" w:space="2" w:color="999999" w:frame="1"/>
+          <w:shd w:val="clear" w:color="auto" w:fill="FFFF80"/>
+        </w:rPr>
+        <w:t>rel</w:t>
+      </w:r>
+      <w:proofErr w:type="spellEnd"/>
+      <w:r>
+        <w:rPr>
+          <w:rStyle w:val="CdigoHTML"/>
+          <w:color w:val="000000"/>
+          <w:bdr w:val="dashed" w:sz="6" w:space="2" w:color="999999" w:frame="1"/>
+          <w:shd w:val="clear" w:color="auto" w:fill="FFFF80"/>
+        </w:rPr>
+        <w:t>="</w:t>
+      </w:r>
+      <w:proofErr w:type="spellStart"/>
+      <w:r>
+        <w:rPr>
+          <w:rStyle w:val="CdigoHTML"/>
+          <w:color w:val="000000"/>
+          <w:bdr w:val="dashed" w:sz="6" w:space="2" w:color="999999" w:frame="1"/>
+          <w:shd w:val="clear" w:color="auto" w:fill="FFFF80"/>
+        </w:rPr>
+        <w:t>stylesheet</w:t>
+      </w:r>
+      <w:proofErr w:type="spellEnd"/>
+      <w:r>
+        <w:rPr>
+          <w:rStyle w:val="CdigoHTML"/>
+          <w:color w:val="000000"/>
+          <w:bdr w:val="dashed" w:sz="6" w:space="2" w:color="999999" w:frame="1"/>
+          <w:shd w:val="clear" w:color="auto" w:fill="FFFF80"/>
+        </w:rPr>
+        <w:t xml:space="preserve">" </w:t>
+      </w:r>
+      <w:proofErr w:type="spellStart"/>
+      <w:r>
+        <w:rPr>
+          <w:rStyle w:val="CdigoHTML"/>
+          <w:color w:val="000000"/>
+          <w:bdr w:val="dashed" w:sz="6" w:space="2" w:color="999999" w:frame="1"/>
+          <w:shd w:val="clear" w:color="auto" w:fill="FFFF80"/>
+        </w:rPr>
+        <w:t>type</w:t>
+      </w:r>
+      <w:proofErr w:type="spellEnd"/>
+      <w:r>
+        <w:rPr>
+          <w:rStyle w:val="CdigoHTML"/>
+          <w:color w:val="000000"/>
+          <w:bdr w:val="dashed" w:sz="6" w:space="2" w:color="999999" w:frame="1"/>
+          <w:shd w:val="clear" w:color="auto" w:fill="FFFF80"/>
+        </w:rPr>
+        <w:t>="</w:t>
+      </w:r>
+      <w:proofErr w:type="spellStart"/>
+      <w:r>
+        <w:rPr>
+          <w:rStyle w:val="CdigoHTML"/>
+          <w:color w:val="000000"/>
+          <w:bdr w:val="dashed" w:sz="6" w:space="2" w:color="999999" w:frame="1"/>
+          <w:shd w:val="clear" w:color="auto" w:fill="FFFF80"/>
+        </w:rPr>
+        <w:t>text</w:t>
+      </w:r>
+      <w:proofErr w:type="spellEnd"/>
+      <w:r>
+        <w:rPr>
+          <w:rStyle w:val="CdigoHTML"/>
+          <w:color w:val="000000"/>
+          <w:bdr w:val="dashed" w:sz="6" w:space="2" w:color="999999" w:frame="1"/>
+          <w:shd w:val="clear" w:color="auto" w:fill="FFFF80"/>
+        </w:rPr>
+        <w:t>/</w:t>
+      </w:r>
+      <w:proofErr w:type="spellStart"/>
+      <w:r>
+        <w:rPr>
+          <w:rStyle w:val="CdigoHTML"/>
+          <w:color w:val="000000"/>
+          <w:bdr w:val="dashed" w:sz="6" w:space="2" w:color="999999" w:frame="1"/>
+          <w:shd w:val="clear" w:color="auto" w:fill="FFFF80"/>
+        </w:rPr>
+        <w:t>css</w:t>
+      </w:r>
+      <w:proofErr w:type="spellEnd"/>
+      <w:r>
+        <w:rPr>
+          <w:rStyle w:val="CdigoHTML"/>
+          <w:color w:val="000000"/>
+          <w:bdr w:val="dashed" w:sz="6" w:space="2" w:color="999999" w:frame="1"/>
+          <w:shd w:val="clear" w:color="auto" w:fill="FFFF80"/>
+        </w:rPr>
+        <w:t>" media="</w:t>
+      </w:r>
+      <w:proofErr w:type="spellStart"/>
+      <w:r>
+        <w:rPr>
+          <w:rStyle w:val="CdigoHTML"/>
+          <w:color w:val="000000"/>
+          <w:bdr w:val="dashed" w:sz="6" w:space="2" w:color="999999" w:frame="1"/>
+          <w:shd w:val="clear" w:color="auto" w:fill="FFFF80"/>
+        </w:rPr>
+        <w:t>screen</w:t>
+      </w:r>
+      <w:proofErr w:type="spellEnd"/>
+      <w:r>
+        <w:rPr>
+          <w:rStyle w:val="CdigoHTML"/>
+          <w:color w:val="000000"/>
+          <w:bdr w:val="dashed" w:sz="6" w:space="2" w:color="999999" w:frame="1"/>
+          <w:shd w:val="clear" w:color="auto" w:fill="FFFF80"/>
+        </w:rPr>
+        <w:t xml:space="preserve">, </w:t>
+      </w:r>
+      <w:proofErr w:type="spellStart"/>
+      <w:r>
+        <w:rPr>
+          <w:rStyle w:val="CdigoHTML"/>
+          <w:color w:val="000000"/>
+          <w:bdr w:val="dashed" w:sz="6" w:space="2" w:color="999999" w:frame="1"/>
+          <w:shd w:val="clear" w:color="auto" w:fill="FFFF80"/>
+        </w:rPr>
+        <w:t>projection</w:t>
+      </w:r>
+      <w:proofErr w:type="spellEnd"/>
+      <w:r>
+        <w:rPr>
+          <w:rStyle w:val="CdigoHTML"/>
+          <w:color w:val="000000"/>
+          <w:bdr w:val="dashed" w:sz="6" w:space="2" w:color="999999" w:frame="1"/>
+          <w:shd w:val="clear" w:color="auto" w:fill="FFFF80"/>
+        </w:rPr>
+        <w:t xml:space="preserve">" </w:t>
+      </w:r>
+      <w:proofErr w:type="spellStart"/>
+      <w:r>
+        <w:rPr>
+          <w:rStyle w:val="CdigoHTML"/>
+          <w:color w:val="000000"/>
+          <w:bdr w:val="dashed" w:sz="6" w:space="2" w:color="999999" w:frame="1"/>
+          <w:shd w:val="clear" w:color="auto" w:fill="FFFF80"/>
+        </w:rPr>
+        <w:t>href</w:t>
+      </w:r>
+      <w:proofErr w:type="spellEnd"/>
+      <w:r>
+        <w:rPr>
+          <w:rStyle w:val="CdigoHTML"/>
+          <w:color w:val="000000"/>
+          <w:bdr w:val="dashed" w:sz="6" w:space="2" w:color="999999" w:frame="1"/>
+          <w:shd w:val="clear" w:color="auto" w:fill="FFFF80"/>
+        </w:rPr>
+        <w:t>="//a.fsdn.com/</w:t>
+      </w:r>
+      <w:proofErr w:type="spellStart"/>
+      <w:r>
+        <w:rPr>
+          <w:rStyle w:val="CdigoHTML"/>
+          <w:color w:val="000000"/>
+          <w:bdr w:val="dashed" w:sz="6" w:space="2" w:color="999999" w:frame="1"/>
+          <w:shd w:val="clear" w:color="auto" w:fill="FFFF80"/>
+        </w:rPr>
+        <w:t>sd</w:t>
+      </w:r>
+      <w:proofErr w:type="spellEnd"/>
+      <w:r>
+        <w:rPr>
+          <w:rStyle w:val="CdigoHTML"/>
+          <w:color w:val="000000"/>
+          <w:bdr w:val="dashed" w:sz="6" w:space="2" w:color="999999" w:frame="1"/>
+          <w:shd w:val="clear" w:color="auto" w:fill="FFFF80"/>
+        </w:rPr>
+        <w:t>/classic.ssl.css?43f30f6514326dfe" &gt;</w:t>
       </w:r>
       <w:r>
         <w:rPr>
@@ -3373,7 +4200,15 @@
         <w:ind w:left="720"/>
       </w:pPr>
       <w:r>
-        <w:t>El valor “projection”</w:t>
+        <w:t>El valor “</w:t>
+      </w:r>
+      <w:proofErr w:type="spellStart"/>
+      <w:r>
+        <w:t>projection</w:t>
+      </w:r>
+      <w:proofErr w:type="spellEnd"/>
+      <w:r>
+        <w:t>”</w:t>
       </w:r>
       <w:r>
         <w:t xml:space="preserve"> para el atributo media está deprecado, sería conveniente </w:t>
@@ -3396,29 +4231,104 @@
         <w:t>Error</w:t>
       </w:r>
       <w:r>
-        <w:t>: Bad value </w:t>
-      </w:r>
+        <w:t>: </w:t>
+      </w:r>
+      <w:proofErr w:type="spellStart"/>
+      <w:r>
+        <w:t>Bad</w:t>
+      </w:r>
+      <w:proofErr w:type="spellEnd"/>
+      <w:r>
+        <w:t xml:space="preserve"> </w:t>
+      </w:r>
+      <w:proofErr w:type="spellStart"/>
+      <w:r>
+        <w:t>value</w:t>
+      </w:r>
+      <w:proofErr w:type="spellEnd"/>
+      <w:r>
+        <w:t> </w:t>
+      </w:r>
+      <w:proofErr w:type="spellStart"/>
       <w:r>
         <w:rPr>
           <w:rStyle w:val="CdigoHTML"/>
           <w:bdr w:val="dashed" w:sz="6" w:space="2" w:color="999999" w:frame="1"/>
         </w:rPr>
-        <w:t>on Friday September 22, 2023 @01:00PM</w:t>
-      </w:r>
-      <w:r>
-        <w:t> for attribute </w:t>
-      </w:r>
+        <w:t>on</w:t>
+      </w:r>
+      <w:proofErr w:type="spellEnd"/>
       <w:r>
         <w:rPr>
           <w:rStyle w:val="CdigoHTML"/>
           <w:bdr w:val="dashed" w:sz="6" w:space="2" w:color="999999" w:frame="1"/>
         </w:rPr>
+        <w:t xml:space="preserve"> Friday </w:t>
+      </w:r>
+      <w:proofErr w:type="spellStart"/>
+      <w:r>
+        <w:rPr>
+          <w:rStyle w:val="CdigoHTML"/>
+          <w:bdr w:val="dashed" w:sz="6" w:space="2" w:color="999999" w:frame="1"/>
+        </w:rPr>
+        <w:t>September</w:t>
+      </w:r>
+      <w:proofErr w:type="spellEnd"/>
+      <w:r>
+        <w:rPr>
+          <w:rStyle w:val="CdigoHTML"/>
+          <w:bdr w:val="dashed" w:sz="6" w:space="2" w:color="999999" w:frame="1"/>
+        </w:rPr>
+        <w:t xml:space="preserve"> 22, 2023 @01:00PM</w:t>
+      </w:r>
+      <w:r>
+        <w:t> </w:t>
+      </w:r>
+      <w:proofErr w:type="spellStart"/>
+      <w:r>
+        <w:t>for</w:t>
+      </w:r>
+      <w:proofErr w:type="spellEnd"/>
+      <w:r>
+        <w:t xml:space="preserve"> </w:t>
+      </w:r>
+      <w:proofErr w:type="spellStart"/>
+      <w:r>
+        <w:t>attribute</w:t>
+      </w:r>
+      <w:proofErr w:type="spellEnd"/>
+      <w:r>
+        <w:t> </w:t>
+      </w:r>
+      <w:proofErr w:type="spellStart"/>
+      <w:r>
+        <w:rPr>
+          <w:rStyle w:val="CdigoHTML"/>
+          <w:bdr w:val="dashed" w:sz="6" w:space="2" w:color="999999" w:frame="1"/>
+        </w:rPr>
         <w:t>datetime</w:t>
       </w:r>
-      <w:r>
-        <w:t> on element </w:t>
-      </w:r>
-      <w:hyperlink r:id="rId18" w:anchor="the-time-element" w:history="1">
+      <w:proofErr w:type="spellEnd"/>
+      <w:r>
+        <w:t> </w:t>
+      </w:r>
+      <w:proofErr w:type="spellStart"/>
+      <w:r>
+        <w:t>on</w:t>
+      </w:r>
+      <w:proofErr w:type="spellEnd"/>
+      <w:r>
+        <w:t xml:space="preserve"> </w:t>
+      </w:r>
+      <w:proofErr w:type="spellStart"/>
+      <w:r>
+        <w:t>element</w:t>
+      </w:r>
+      <w:proofErr w:type="spellEnd"/>
+      <w:r>
+        <w:t> </w:t>
+      </w:r>
+      <w:hyperlink r:id="rId17" w:anchor="the-time-element" w:history="1">
         <w:r>
           <w:rPr>
             <w:rStyle w:val="CdigoHTML"/>
@@ -3429,7 +4339,63 @@
         </w:r>
       </w:hyperlink>
       <w:r>
-        <w:t>: The literal did not satisfy the time-datetime format.</w:t>
+        <w:t xml:space="preserve">: </w:t>
+      </w:r>
+      <w:proofErr w:type="spellStart"/>
+      <w:r>
+        <w:t>The</w:t>
+      </w:r>
+      <w:proofErr w:type="spellEnd"/>
+      <w:r>
+        <w:t xml:space="preserve"> literal </w:t>
+      </w:r>
+      <w:proofErr w:type="spellStart"/>
+      <w:r>
+        <w:t>did</w:t>
+      </w:r>
+      <w:proofErr w:type="spellEnd"/>
+      <w:r>
+        <w:t xml:space="preserve"> </w:t>
+      </w:r>
+      <w:proofErr w:type="spellStart"/>
+      <w:r>
+        <w:t>not</w:t>
+      </w:r>
+      <w:proofErr w:type="spellEnd"/>
+      <w:r>
+        <w:t xml:space="preserve"> </w:t>
+      </w:r>
+      <w:proofErr w:type="spellStart"/>
+      <w:r>
+        <w:t>satisfy</w:t>
+      </w:r>
+      <w:proofErr w:type="spellEnd"/>
+      <w:r>
+        <w:t xml:space="preserve"> </w:t>
+      </w:r>
+      <w:proofErr w:type="spellStart"/>
+      <w:r>
+        <w:t>the</w:t>
+      </w:r>
+      <w:proofErr w:type="spellEnd"/>
+      <w:r>
+        <w:t xml:space="preserve"> time-</w:t>
+      </w:r>
+      <w:proofErr w:type="spellStart"/>
+      <w:r>
+        <w:t>datetime</w:t>
+      </w:r>
+      <w:proofErr w:type="spellEnd"/>
+      <w:r>
+        <w:t xml:space="preserve"> </w:t>
+      </w:r>
+      <w:proofErr w:type="spellStart"/>
+      <w:r>
+        <w:t>format</w:t>
+      </w:r>
+      <w:proofErr w:type="spellEnd"/>
+      <w:r>
+        <w:t>.</w:t>
       </w:r>
     </w:p>
     <w:p>
@@ -3451,6 +4417,7 @@
           <w:szCs w:val="21"/>
         </w:rPr>
       </w:pPr>
+      <w:proofErr w:type="spellStart"/>
       <w:r>
         <w:rPr>
           <w:rFonts w:ascii="Arial" w:hAnsi="Arial" w:cs="Arial"/>
@@ -3458,7 +4425,17 @@
           <w:sz w:val="21"/>
           <w:szCs w:val="21"/>
         </w:rPr>
-        <w:t>From line </w:t>
+        <w:t>From</w:t>
+      </w:r>
+      <w:proofErr w:type="spellEnd"/>
+      <w:r>
+        <w:rPr>
+          <w:rFonts w:ascii="Arial" w:hAnsi="Arial" w:cs="Arial"/>
+          <w:color w:val="000000"/>
+          <w:sz w:val="21"/>
+          <w:szCs w:val="21"/>
+        </w:rPr>
+        <w:t xml:space="preserve"> line </w:t>
       </w:r>
       <w:r>
         <w:rPr>
@@ -3476,7 +4453,27 @@
           <w:sz w:val="21"/>
           <w:szCs w:val="21"/>
         </w:rPr>
-        <w:t>, column </w:t>
+        <w:t xml:space="preserve">, </w:t>
+      </w:r>
+      <w:proofErr w:type="spellStart"/>
+      <w:r>
+        <w:rPr>
+          <w:rFonts w:ascii="Arial" w:hAnsi="Arial" w:cs="Arial"/>
+          <w:color w:val="000000"/>
+          <w:sz w:val="21"/>
+          <w:szCs w:val="21"/>
+        </w:rPr>
+        <w:t>column</w:t>
+      </w:r>
+      <w:proofErr w:type="spellEnd"/>
+      <w:r>
+        <w:rPr>
+          <w:rFonts w:ascii="Arial" w:hAnsi="Arial" w:cs="Arial"/>
+          <w:color w:val="000000"/>
+          <w:sz w:val="21"/>
+          <w:szCs w:val="21"/>
+        </w:rPr>
+        <w:t> </w:t>
       </w:r>
       <w:r>
         <w:rPr>
@@ -3495,7 +4492,27 @@
           <w:sz w:val="21"/>
           <w:szCs w:val="21"/>
         </w:rPr>
-        <w:t>; to line </w:t>
+        <w:t xml:space="preserve">; </w:t>
+      </w:r>
+      <w:proofErr w:type="spellStart"/>
+      <w:r>
+        <w:rPr>
+          <w:rFonts w:ascii="Arial" w:hAnsi="Arial" w:cs="Arial"/>
+          <w:color w:val="000000"/>
+          <w:sz w:val="21"/>
+          <w:szCs w:val="21"/>
+        </w:rPr>
+        <w:t>to</w:t>
+      </w:r>
+      <w:proofErr w:type="spellEnd"/>
+      <w:r>
+        <w:rPr>
+          <w:rFonts w:ascii="Arial" w:hAnsi="Arial" w:cs="Arial"/>
+          <w:color w:val="000000"/>
+          <w:sz w:val="21"/>
+          <w:szCs w:val="21"/>
+        </w:rPr>
+        <w:t xml:space="preserve"> line </w:t>
       </w:r>
       <w:r>
         <w:rPr>
@@ -3514,7 +4531,27 @@
           <w:sz w:val="21"/>
           <w:szCs w:val="21"/>
         </w:rPr>
-        <w:t>, column </w:t>
+        <w:t xml:space="preserve">, </w:t>
+      </w:r>
+      <w:proofErr w:type="spellStart"/>
+      <w:r>
+        <w:rPr>
+          <w:rFonts w:ascii="Arial" w:hAnsi="Arial" w:cs="Arial"/>
+          <w:color w:val="000000"/>
+          <w:sz w:val="21"/>
+          <w:szCs w:val="21"/>
+        </w:rPr>
+        <w:t>column</w:t>
+      </w:r>
+      <w:proofErr w:type="spellEnd"/>
+      <w:r>
+        <w:rPr>
+          <w:rFonts w:ascii="Arial" w:hAnsi="Arial" w:cs="Arial"/>
+          <w:color w:val="000000"/>
+          <w:sz w:val="21"/>
+          <w:szCs w:val="21"/>
+        </w:rPr>
+        <w:t> </w:t>
       </w:r>
       <w:r>
         <w:rPr>
@@ -3610,16 +4647,86 @@
           <w:bdr w:val="dashed" w:sz="6" w:space="2" w:color="999999" w:frame="1"/>
           <w:shd w:val="clear" w:color="auto" w:fill="FFFF80"/>
         </w:rPr>
-        <w:t>&lt;time id="fhtime-171875441" datetime="on Friday September 22, 2023 @01:00PM"&gt;</w:t>
-      </w:r>
+        <w:t xml:space="preserve">&lt;time id="fhtime-171875441" </w:t>
+      </w:r>
+      <w:proofErr w:type="spellStart"/>
       <w:r>
         <w:rPr>
           <w:rStyle w:val="CdigoHTML"/>
           <w:color w:val="000000"/>
           <w:bdr w:val="dashed" w:sz="6" w:space="2" w:color="999999" w:frame="1"/>
-        </w:rPr>
-        <w:t>on Fri</w:t>
-      </w:r>
+          <w:shd w:val="clear" w:color="auto" w:fill="FFFF80"/>
+        </w:rPr>
+        <w:t>datetime</w:t>
+      </w:r>
+      <w:proofErr w:type="spellEnd"/>
+      <w:r>
+        <w:rPr>
+          <w:rStyle w:val="CdigoHTML"/>
+          <w:color w:val="000000"/>
+          <w:bdr w:val="dashed" w:sz="6" w:space="2" w:color="999999" w:frame="1"/>
+          <w:shd w:val="clear" w:color="auto" w:fill="FFFF80"/>
+        </w:rPr>
+        <w:t>="</w:t>
+      </w:r>
+      <w:proofErr w:type="spellStart"/>
+      <w:r>
+        <w:rPr>
+          <w:rStyle w:val="CdigoHTML"/>
+          <w:color w:val="000000"/>
+          <w:bdr w:val="dashed" w:sz="6" w:space="2" w:color="999999" w:frame="1"/>
+          <w:shd w:val="clear" w:color="auto" w:fill="FFFF80"/>
+        </w:rPr>
+        <w:t>on</w:t>
+      </w:r>
+      <w:proofErr w:type="spellEnd"/>
+      <w:r>
+        <w:rPr>
+          <w:rStyle w:val="CdigoHTML"/>
+          <w:color w:val="000000"/>
+          <w:bdr w:val="dashed" w:sz="6" w:space="2" w:color="999999" w:frame="1"/>
+          <w:shd w:val="clear" w:color="auto" w:fill="FFFF80"/>
+        </w:rPr>
+        <w:t xml:space="preserve"> Friday </w:t>
+      </w:r>
+      <w:proofErr w:type="spellStart"/>
+      <w:r>
+        <w:rPr>
+          <w:rStyle w:val="CdigoHTML"/>
+          <w:color w:val="000000"/>
+          <w:bdr w:val="dashed" w:sz="6" w:space="2" w:color="999999" w:frame="1"/>
+          <w:shd w:val="clear" w:color="auto" w:fill="FFFF80"/>
+        </w:rPr>
+        <w:t>September</w:t>
+      </w:r>
+      <w:proofErr w:type="spellEnd"/>
+      <w:r>
+        <w:rPr>
+          <w:rStyle w:val="CdigoHTML"/>
+          <w:color w:val="000000"/>
+          <w:bdr w:val="dashed" w:sz="6" w:space="2" w:color="999999" w:frame="1"/>
+          <w:shd w:val="clear" w:color="auto" w:fill="FFFF80"/>
+        </w:rPr>
+        <w:t xml:space="preserve"> 22, 2023 @01:00PM"&gt;</w:t>
+      </w:r>
+      <w:r>
+        <w:rPr>
+          <w:rStyle w:val="CdigoHTML"/>
+          <w:color w:val="000000"/>
+          <w:bdr w:val="dashed" w:sz="6" w:space="2" w:color="999999" w:frame="1"/>
+        </w:rPr>
+        <w:t xml:space="preserve">on </w:t>
+      </w:r>
+      <w:proofErr w:type="spellStart"/>
+      <w:r>
+        <w:rPr>
+          <w:rStyle w:val="CdigoHTML"/>
+          <w:color w:val="000000"/>
+          <w:bdr w:val="dashed" w:sz="6" w:space="2" w:color="999999" w:frame="1"/>
+        </w:rPr>
+        <w:t>Fri</w:t>
+      </w:r>
+      <w:proofErr w:type="spellEnd"/>
     </w:p>
     <w:p>
       <w:pPr>
@@ -3629,9 +4736,6 @@
           <w:numId w:val="0"/>
         </w:numPr>
         <w:ind w:left="720"/>
-        <w:rPr>
-          <w:u w:val="single"/>
-        </w:rPr>
       </w:pPr>
       <w:r>
         <w:lastRenderedPageBreak/>
@@ -3641,12 +4745,32 @@
         <w:t xml:space="preserve"> de la fecha</w:t>
       </w:r>
       <w:r>
-        <w:t>.</w:t>
+        <w:t xml:space="preserve"> (</w:t>
+      </w:r>
+      <w:proofErr w:type="spellStart"/>
+      <w:r>
+        <w:t>datetime</w:t>
+      </w:r>
+      <w:proofErr w:type="spellEnd"/>
+      <w:r>
+        <w:t>=</w:t>
+      </w:r>
+      <w:r>
+        <w:rPr>
+          <w:rStyle w:val="hljs-string"/>
+        </w:rPr>
+        <w:t>"2023-09-22T13:00:00"</w:t>
+      </w:r>
+      <w:r>
+        <w:t>&gt;</w:t>
+      </w:r>
+      <w:r>
+        <w:t>)</w:t>
       </w:r>
     </w:p>
     <w:sectPr>
-      <w:headerReference w:type="default" r:id="rId19"/>
-      <w:footerReference w:type="default" r:id="rId20"/>
+      <w:headerReference w:type="default" r:id="rId18"/>
+      <w:footerReference w:type="default" r:id="rId19"/>
       <w:pgSz w:w="11906" w:h="16838"/>
       <w:pgMar w:top="1417" w:right="1701" w:bottom="1417" w:left="1701" w:header="397" w:footer="454" w:gutter="0"/>
       <w:cols w:space="708"/>
@@ -3691,6 +4815,7 @@
         <w:docPartUnique/>
       </w:docPartObj>
     </w:sdtPr>
+    <w:sdtEndPr/>
     <w:sdtContent>
       <w:p>
         <w:pPr>
@@ -5733,6 +6858,11 @@
       <w14:ligatures w14:val="none"/>
     </w:rPr>
   </w:style>
+  <w:style w:type="character" w:customStyle="1" w:styleId="hljs-string">
+    <w:name w:val="hljs-string"/>
+    <w:basedOn w:val="Fuentedeprrafopredeter"/>
+    <w:rsid w:val="000D53A4"/>
+  </w:style>
 </w:styles>
 </file>
 

</xml_diff>

<commit_message>
saving before send task to grading
</commit_message>
<xml_diff>
--- a/Podadera_González_Andrés_Samuel_DWEC_Tarea01/Podadera_González_Andrés_Samuel_DWEC_Tarea01.docx
+++ b/Podadera_González_Andrés_Samuel_DWEC_Tarea01/Podadera_González_Andrés_Samuel_DWEC_Tarea01.docx
@@ -338,7 +338,7 @@
                 <w:noProof/>
                 <w:webHidden/>
               </w:rPr>
-              <w:t>4</w:t>
+              <w:t>3</w:t>
             </w:r>
             <w:r>
               <w:rPr>
@@ -480,7 +480,7 @@
                 <w:noProof/>
                 <w:webHidden/>
               </w:rPr>
-              <w:t>5</w:t>
+              <w:t>6</w:t>
             </w:r>
             <w:r>
               <w:rPr>
@@ -712,7 +712,7 @@
           <w14:ligatures w14:val="none"/>
         </w:rPr>
         <w:drawing>
-          <wp:inline distT="0" distB="0" distL="0" distR="0" wp14:anchorId="0927B63B" wp14:editId="74D9BDDD">
+          <wp:inline distT="0" distB="0" distL="0" distR="0" wp14:anchorId="0927B63B" wp14:editId="7D1CFE2C">
             <wp:extent cx="5397500" cy="2933700"/>
             <wp:effectExtent l="0" t="0" r="0" b="0"/>
             <wp:docPr id="1759488722" name="Imagen 1"/>
@@ -788,7 +788,7 @@
           <w14:ligatures w14:val="none"/>
         </w:rPr>
         <w:drawing>
-          <wp:inline distT="0" distB="0" distL="0" distR="0" wp14:anchorId="019CA9C8" wp14:editId="0C4CAEC7">
+          <wp:inline distT="0" distB="0" distL="0" distR="0" wp14:anchorId="019CA9C8" wp14:editId="16274F61">
             <wp:extent cx="5397500" cy="3213100"/>
             <wp:effectExtent l="0" t="0" r="0" b="6350"/>
             <wp:docPr id="1066915179" name="Imagen 2"/>
@@ -909,7 +909,7 @@
         </w:rPr>
         <w:lastRenderedPageBreak/>
         <w:drawing>
-          <wp:inline distT="0" distB="0" distL="0" distR="0" wp14:anchorId="78B4C469" wp14:editId="716A0B9E">
+          <wp:inline distT="0" distB="0" distL="0" distR="0" wp14:anchorId="78B4C469" wp14:editId="5BACFB08">
             <wp:extent cx="5391150" cy="2901950"/>
             <wp:effectExtent l="0" t="0" r="0" b="0"/>
             <wp:docPr id="726368258" name="Imagen 3"/>
@@ -1195,7 +1195,7 @@
         </w:rPr>
         <w:lastRenderedPageBreak/>
         <w:drawing>
-          <wp:inline distT="0" distB="0" distL="0" distR="0" wp14:anchorId="40DA07A5" wp14:editId="288E2D3B">
+          <wp:inline distT="0" distB="0" distL="0" distR="0" wp14:anchorId="40DA07A5" wp14:editId="1AC03B3B">
             <wp:extent cx="5393055" cy="3192145"/>
             <wp:effectExtent l="0" t="0" r="0" b="8255"/>
             <wp:docPr id="689791325" name="Imagen 1"/>
@@ -1671,7 +1671,7 @@
           <w14:ligatures w14:val="none"/>
         </w:rPr>
         <w:drawing>
-          <wp:inline distT="0" distB="0" distL="0" distR="0" wp14:anchorId="2FA6144D" wp14:editId="3A74A942">
+          <wp:inline distT="0" distB="0" distL="0" distR="0" wp14:anchorId="2FA6144D" wp14:editId="4B125E80">
             <wp:extent cx="5401945" cy="3098800"/>
             <wp:effectExtent l="0" t="0" r="8255" b="6350"/>
             <wp:docPr id="1898281920" name="Imagen 2"/>
@@ -1824,8 +1824,13 @@
       <w:r>
         <w:t xml:space="preserve">, </w:t>
       </w:r>
-      <w:r>
-        <w:t xml:space="preserve">y sino que se lo digan al porcentaje de uso de Chrome </w:t>
+      <w:proofErr w:type="gramStart"/>
+      <w:r>
+        <w:t>y</w:t>
+      </w:r>
+      <w:proofErr w:type="gramEnd"/>
+      <w:r>
+        <w:t xml:space="preserve"> sino que se lo digan al porcentaje de uso de Chrome </w:t>
       </w:r>
       <w:r>
         <w:t xml:space="preserve">como navegador de escritorio a nivel mundial </w:t>
@@ -1992,7 +1997,7 @@
           <w14:ligatures w14:val="none"/>
         </w:rPr>
         <w:drawing>
-          <wp:inline distT="0" distB="0" distL="0" distR="0" wp14:anchorId="1DB5B47C" wp14:editId="3B1547EA">
+          <wp:inline distT="0" distB="0" distL="0" distR="0" wp14:anchorId="1DB5B47C" wp14:editId="3560510E">
             <wp:extent cx="5391150" cy="2940050"/>
             <wp:effectExtent l="0" t="0" r="0" b="0"/>
             <wp:docPr id="2109799885" name="Imagen 5"/>
@@ -3704,6 +3709,7 @@
         <w:t> </w:t>
       </w:r>
       <w:hyperlink r:id="rId16" w:anchor="the-link-element" w:history="1">
+        <w:proofErr w:type="gramStart"/>
         <w:r>
           <w:rPr>
             <w:rStyle w:val="CdigoHTML"/>
@@ -3712,6 +3718,7 @@
           </w:rPr>
           <w:t>link</w:t>
         </w:r>
+        <w:proofErr w:type="gramEnd"/>
       </w:hyperlink>
       <w:r>
         <w:t xml:space="preserve">: </w:t>
@@ -3988,7 +3995,27 @@
           <w:bdr w:val="dashed" w:sz="6" w:space="2" w:color="999999" w:frame="1"/>
           <w:shd w:val="clear" w:color="auto" w:fill="FFFF80"/>
         </w:rPr>
-        <w:t xml:space="preserve">&lt;link </w:t>
+        <w:t>&lt;</w:t>
+      </w:r>
+      <w:proofErr w:type="gramStart"/>
+      <w:r>
+        <w:rPr>
+          <w:rStyle w:val="CdigoHTML"/>
+          <w:color w:val="000000"/>
+          <w:bdr w:val="dashed" w:sz="6" w:space="2" w:color="999999" w:frame="1"/>
+          <w:shd w:val="clear" w:color="auto" w:fill="FFFF80"/>
+        </w:rPr>
+        <w:t>link</w:t>
+      </w:r>
+      <w:proofErr w:type="gramEnd"/>
+      <w:r>
+        <w:rPr>
+          <w:rStyle w:val="CdigoHTML"/>
+          <w:color w:val="000000"/>
+          <w:bdr w:val="dashed" w:sz="6" w:space="2" w:color="999999" w:frame="1"/>
+          <w:shd w:val="clear" w:color="auto" w:fill="FFFF80"/>
+        </w:rPr>
+        <w:t xml:space="preserve"> </w:t>
       </w:r>
       <w:proofErr w:type="spellStart"/>
       <w:r>

</xml_diff>